<commit_message>
wip: cella atmeretezes ooxml szabvanyon is
</commit_message>
<xml_diff>
--- a/resources/tests/table_columns/test.docx
+++ b/resources/tests/table_columns/test.docx
@@ -12,6 +12,25 @@
       <w:r>
         <w:rPr/>
         <w:t>Table column hiding test cases</w:t>
+      </w:r>
+    </w:p>
+    <w:p>
+      <w:pPr>
+        <w:pStyle w:val="Normal"/>
+        <w:rPr/>
+      </w:pPr>
+      <w:r>
+        <w:rPr/>
+      </w:r>
+    </w:p>
+    <w:p>
+      <w:pPr>
+        <w:pStyle w:val="Heading1"/>
+        <w:rPr/>
+      </w:pPr>
+      <w:r>
+        <w:rPr/>
+        <w:t>Basic example</w:t>
       </w:r>
     </w:p>
     <w:p>
@@ -267,7 +286,13 @@
             </w:pPr>
             <w:r>
               <w:rPr/>
-              <w:t>C2{%=hideColumn()%}</w:t>
+              <w:t>C2</w:t>
+            </w:r>
+            <w:r>
+              <w:rPr>
+                <w:highlight w:val="yellow"/>
+              </w:rPr>
+              <w:t>{%=hideColumn()%}</w:t>
             </w:r>
           </w:p>
         </w:tc>
@@ -442,7 +467,13 @@
             </w:pPr>
             <w:r>
               <w:rPr/>
-              <w:t>E3{%=hideColumn() %}</w:t>
+              <w:t>E3</w:t>
+            </w:r>
+            <w:r>
+              <w:rPr>
+                <w:highlight w:val="yellow"/>
+              </w:rPr>
+              <w:t>{%=hideColumn() %}</w:t>
             </w:r>
           </w:p>
         </w:tc>
@@ -459,13 +490,526 @@
     </w:p>
     <w:p>
       <w:pPr>
-        <w:pStyle w:val="Normal"/>
+        <w:pStyle w:val="Heading1"/>
         <w:rPr/>
       </w:pPr>
       <w:r>
         <w:rPr/>
+        <w:t>Merged cells</w:t>
       </w:r>
     </w:p>
+    <w:p>
+      <w:pPr>
+        <w:pStyle w:val="Normal"/>
+        <w:rPr/>
+      </w:pPr>
+      <w:r>
+        <w:rPr/>
+      </w:r>
+    </w:p>
+    <w:p>
+      <w:pPr>
+        <w:pStyle w:val="Normal"/>
+        <w:rPr/>
+      </w:pPr>
+      <w:r>
+        <w:rPr/>
+        <w:t>In the second example more complicated column hiding strategies are applied.</w:t>
+      </w:r>
+    </w:p>
+    <w:p>
+      <w:pPr>
+        <w:pStyle w:val="Normal"/>
+        <w:rPr/>
+      </w:pPr>
+      <w:r>
+        <w:rPr/>
+      </w:r>
+    </w:p>
+    <w:tbl>
+      <w:tblPr>
+        <w:tblW w:w="9638" w:type="dxa"/>
+        <w:jc w:val="left"/>
+        <w:tblInd w:w="55" w:type="dxa"/>
+        <w:tblBorders>
+          <w:top w:val="single" w:sz="2" w:space="0" w:color="000000"/>
+          <w:left w:val="single" w:sz="2" w:space="0" w:color="000000"/>
+          <w:bottom w:val="single" w:sz="2" w:space="0" w:color="000000"/>
+          <w:insideH w:val="single" w:sz="2" w:space="0" w:color="000000"/>
+        </w:tblBorders>
+        <w:tblCellMar>
+          <w:top w:w="55" w:type="dxa"/>
+          <w:left w:w="54" w:type="dxa"/>
+          <w:bottom w:w="55" w:type="dxa"/>
+          <w:right w:w="55" w:type="dxa"/>
+        </w:tblCellMar>
+      </w:tblPr>
+      <w:tblGrid>
+        <w:gridCol w:w="1927"/>
+        <w:gridCol w:w="1928"/>
+        <w:gridCol w:w="1927"/>
+        <w:gridCol w:w="1928"/>
+        <w:gridCol w:w="1928"/>
+      </w:tblGrid>
+      <w:tr>
+        <w:trPr/>
+        <w:tc>
+          <w:tcPr>
+            <w:tcW w:w="3855" w:type="dxa"/>
+            <w:gridSpan w:val="2"/>
+            <w:tcBorders>
+              <w:top w:val="single" w:sz="2" w:space="0" w:color="000000"/>
+              <w:left w:val="single" w:sz="2" w:space="0" w:color="000000"/>
+              <w:bottom w:val="single" w:sz="2" w:space="0" w:color="000000"/>
+              <w:insideH w:val="single" w:sz="2" w:space="0" w:color="000000"/>
+            </w:tcBorders>
+            <w:shd w:fill="auto" w:val="clear"/>
+            <w:tcMar>
+              <w:left w:w="54" w:type="dxa"/>
+            </w:tcMar>
+          </w:tcPr>
+          <w:p>
+            <w:pPr>
+              <w:pStyle w:val="TableContents"/>
+              <w:rPr>
+                <w:highlight w:val="yellow"/>
+              </w:rPr>
+            </w:pPr>
+            <w:r>
+              <w:rPr>
+                <w:highlight w:val="cyan"/>
+              </w:rPr>
+              <w:t>{%=hideColumn()%}</w:t>
+            </w:r>
+            <w:r>
+              <w:rPr/>
+              <w:t xml:space="preserve">  F1</w:t>
+            </w:r>
+          </w:p>
+        </w:tc>
+        <w:tc>
+          <w:tcPr>
+            <w:tcW w:w="1927" w:type="dxa"/>
+            <w:tcBorders>
+              <w:top w:val="single" w:sz="2" w:space="0" w:color="000000"/>
+              <w:left w:val="single" w:sz="2" w:space="0" w:color="000000"/>
+              <w:bottom w:val="single" w:sz="2" w:space="0" w:color="000000"/>
+              <w:insideH w:val="single" w:sz="2" w:space="0" w:color="000000"/>
+            </w:tcBorders>
+            <w:shd w:fill="auto" w:val="clear"/>
+            <w:tcMar>
+              <w:left w:w="54" w:type="dxa"/>
+            </w:tcMar>
+          </w:tcPr>
+          <w:p>
+            <w:pPr>
+              <w:pStyle w:val="TableContents"/>
+              <w:rPr/>
+            </w:pPr>
+            <w:r>
+              <w:rPr/>
+              <w:t>H1</w:t>
+            </w:r>
+          </w:p>
+        </w:tc>
+        <w:tc>
+          <w:tcPr>
+            <w:tcW w:w="1928" w:type="dxa"/>
+            <w:tcBorders>
+              <w:top w:val="single" w:sz="2" w:space="0" w:color="000000"/>
+              <w:left w:val="single" w:sz="2" w:space="0" w:color="000000"/>
+              <w:bottom w:val="single" w:sz="2" w:space="0" w:color="000000"/>
+              <w:insideH w:val="single" w:sz="2" w:space="0" w:color="000000"/>
+            </w:tcBorders>
+            <w:shd w:fill="auto" w:val="clear"/>
+            <w:tcMar>
+              <w:left w:w="54" w:type="dxa"/>
+            </w:tcMar>
+          </w:tcPr>
+          <w:p>
+            <w:pPr>
+              <w:pStyle w:val="TableContents"/>
+              <w:rPr>
+                <w:highlight w:val="yellow"/>
+              </w:rPr>
+            </w:pPr>
+            <w:r>
+              <w:rPr>
+                <w:highlight w:val="cyan"/>
+              </w:rPr>
+              <w:t>{%=hideColumn()%}</w:t>
+            </w:r>
+            <w:r>
+              <w:rPr/>
+              <w:t xml:space="preserve">   I1</w:t>
+            </w:r>
+          </w:p>
+        </w:tc>
+        <w:tc>
+          <w:tcPr>
+            <w:tcW w:w="1928" w:type="dxa"/>
+            <w:tcBorders>
+              <w:top w:val="single" w:sz="2" w:space="0" w:color="000000"/>
+              <w:left w:val="single" w:sz="2" w:space="0" w:color="000000"/>
+              <w:bottom w:val="single" w:sz="2" w:space="0" w:color="000000"/>
+              <w:right w:val="single" w:sz="2" w:space="0" w:color="000000"/>
+              <w:insideH w:val="single" w:sz="2" w:space="0" w:color="000000"/>
+              <w:insideV w:val="single" w:sz="2" w:space="0" w:color="000000"/>
+            </w:tcBorders>
+            <w:shd w:fill="auto" w:val="clear"/>
+            <w:tcMar>
+              <w:left w:w="54" w:type="dxa"/>
+            </w:tcMar>
+          </w:tcPr>
+          <w:p>
+            <w:pPr>
+              <w:pStyle w:val="TableContents"/>
+              <w:rPr/>
+            </w:pPr>
+            <w:r>
+              <w:rPr/>
+              <w:t>J2</w:t>
+            </w:r>
+          </w:p>
+        </w:tc>
+      </w:tr>
+      <w:tr>
+        <w:trPr/>
+        <w:tc>
+          <w:tcPr>
+            <w:tcW w:w="1927" w:type="dxa"/>
+            <w:tcBorders>
+              <w:left w:val="single" w:sz="2" w:space="0" w:color="000000"/>
+              <w:bottom w:val="single" w:sz="2" w:space="0" w:color="000000"/>
+              <w:insideH w:val="single" w:sz="2" w:space="0" w:color="000000"/>
+            </w:tcBorders>
+            <w:shd w:fill="auto" w:val="clear"/>
+            <w:tcMar>
+              <w:left w:w="54" w:type="dxa"/>
+            </w:tcMar>
+          </w:tcPr>
+          <w:p>
+            <w:pPr>
+              <w:pStyle w:val="TableContents"/>
+              <w:rPr/>
+            </w:pPr>
+            <w:r>
+              <w:rPr/>
+              <w:t>F2</w:t>
+            </w:r>
+          </w:p>
+        </w:tc>
+        <w:tc>
+          <w:tcPr>
+            <w:tcW w:w="1928" w:type="dxa"/>
+            <w:tcBorders>
+              <w:left w:val="single" w:sz="2" w:space="0" w:color="000000"/>
+              <w:bottom w:val="single" w:sz="2" w:space="0" w:color="000000"/>
+              <w:insideH w:val="single" w:sz="2" w:space="0" w:color="000000"/>
+            </w:tcBorders>
+            <w:shd w:fill="auto" w:val="clear"/>
+            <w:tcMar>
+              <w:left w:w="54" w:type="dxa"/>
+            </w:tcMar>
+          </w:tcPr>
+          <w:p>
+            <w:pPr>
+              <w:pStyle w:val="TableContents"/>
+              <w:rPr/>
+            </w:pPr>
+            <w:r>
+              <w:rPr/>
+              <w:t>G2</w:t>
+            </w:r>
+          </w:p>
+        </w:tc>
+        <w:tc>
+          <w:tcPr>
+            <w:tcW w:w="3855" w:type="dxa"/>
+            <w:gridSpan w:val="2"/>
+            <w:tcBorders>
+              <w:left w:val="single" w:sz="2" w:space="0" w:color="000000"/>
+              <w:bottom w:val="single" w:sz="2" w:space="0" w:color="000000"/>
+              <w:insideH w:val="single" w:sz="2" w:space="0" w:color="000000"/>
+            </w:tcBorders>
+            <w:shd w:fill="auto" w:val="clear"/>
+            <w:tcMar>
+              <w:left w:w="54" w:type="dxa"/>
+            </w:tcMar>
+          </w:tcPr>
+          <w:p>
+            <w:pPr>
+              <w:pStyle w:val="TableContents"/>
+              <w:rPr/>
+            </w:pPr>
+            <w:r>
+              <w:rPr/>
+              <w:t>H2+I2</w:t>
+            </w:r>
+          </w:p>
+        </w:tc>
+        <w:tc>
+          <w:tcPr>
+            <w:tcW w:w="1928" w:type="dxa"/>
+            <w:tcBorders>
+              <w:left w:val="single" w:sz="2" w:space="0" w:color="000000"/>
+              <w:bottom w:val="single" w:sz="2" w:space="0" w:color="000000"/>
+              <w:right w:val="single" w:sz="2" w:space="0" w:color="000000"/>
+              <w:insideH w:val="single" w:sz="2" w:space="0" w:color="000000"/>
+              <w:insideV w:val="single" w:sz="2" w:space="0" w:color="000000"/>
+            </w:tcBorders>
+            <w:shd w:fill="auto" w:val="clear"/>
+            <w:tcMar>
+              <w:left w:w="54" w:type="dxa"/>
+            </w:tcMar>
+          </w:tcPr>
+          <w:p>
+            <w:pPr>
+              <w:pStyle w:val="TableContents"/>
+              <w:rPr/>
+            </w:pPr>
+            <w:r>
+              <w:rPr/>
+              <w:t>J2</w:t>
+            </w:r>
+          </w:p>
+        </w:tc>
+      </w:tr>
+      <w:tr>
+        <w:trPr/>
+        <w:tc>
+          <w:tcPr>
+            <w:tcW w:w="3855" w:type="dxa"/>
+            <w:gridSpan w:val="2"/>
+            <w:tcBorders>
+              <w:left w:val="single" w:sz="2" w:space="0" w:color="000000"/>
+              <w:bottom w:val="single" w:sz="2" w:space="0" w:color="000000"/>
+              <w:insideH w:val="single" w:sz="2" w:space="0" w:color="000000"/>
+            </w:tcBorders>
+            <w:shd w:fill="auto" w:val="clear"/>
+            <w:tcMar>
+              <w:left w:w="54" w:type="dxa"/>
+            </w:tcMar>
+          </w:tcPr>
+          <w:p>
+            <w:pPr>
+              <w:pStyle w:val="TableContents"/>
+              <w:rPr/>
+            </w:pPr>
+            <w:r>
+              <w:rPr/>
+              <w:t>F3+G3</w:t>
+            </w:r>
+          </w:p>
+        </w:tc>
+        <w:tc>
+          <w:tcPr>
+            <w:tcW w:w="1927" w:type="dxa"/>
+            <w:tcBorders>
+              <w:left w:val="single" w:sz="2" w:space="0" w:color="000000"/>
+              <w:bottom w:val="single" w:sz="2" w:space="0" w:color="000000"/>
+              <w:insideH w:val="single" w:sz="2" w:space="0" w:color="000000"/>
+            </w:tcBorders>
+            <w:shd w:fill="auto" w:val="clear"/>
+            <w:tcMar>
+              <w:left w:w="54" w:type="dxa"/>
+            </w:tcMar>
+          </w:tcPr>
+          <w:p>
+            <w:pPr>
+              <w:pStyle w:val="TableContents"/>
+              <w:rPr/>
+            </w:pPr>
+            <w:r>
+              <w:rPr/>
+              <w:t>H3</w:t>
+            </w:r>
+          </w:p>
+        </w:tc>
+        <w:tc>
+          <w:tcPr>
+            <w:tcW w:w="3856" w:type="dxa"/>
+            <w:gridSpan w:val="2"/>
+            <w:tcBorders>
+              <w:left w:val="single" w:sz="2" w:space="0" w:color="000000"/>
+              <w:bottom w:val="single" w:sz="2" w:space="0" w:color="000000"/>
+              <w:right w:val="single" w:sz="2" w:space="0" w:color="000000"/>
+              <w:insideH w:val="single" w:sz="2" w:space="0" w:color="000000"/>
+              <w:insideV w:val="single" w:sz="2" w:space="0" w:color="000000"/>
+            </w:tcBorders>
+            <w:shd w:fill="auto" w:val="clear"/>
+            <w:tcMar>
+              <w:left w:w="54" w:type="dxa"/>
+            </w:tcMar>
+          </w:tcPr>
+          <w:p>
+            <w:pPr>
+              <w:pStyle w:val="TableContents"/>
+              <w:rPr/>
+            </w:pPr>
+            <w:r>
+              <w:rPr/>
+              <w:t>I3+J3</w:t>
+            </w:r>
+          </w:p>
+        </w:tc>
+      </w:tr>
+      <w:tr>
+        <w:trPr/>
+        <w:tc>
+          <w:tcPr>
+            <w:tcW w:w="1927" w:type="dxa"/>
+            <w:tcBorders>
+              <w:left w:val="single" w:sz="2" w:space="0" w:color="000000"/>
+              <w:bottom w:val="single" w:sz="2" w:space="0" w:color="000000"/>
+              <w:insideH w:val="single" w:sz="2" w:space="0" w:color="000000"/>
+            </w:tcBorders>
+            <w:shd w:fill="auto" w:val="clear"/>
+            <w:tcMar>
+              <w:left w:w="54" w:type="dxa"/>
+            </w:tcMar>
+          </w:tcPr>
+          <w:p>
+            <w:pPr>
+              <w:pStyle w:val="TableContents"/>
+              <w:rPr/>
+            </w:pPr>
+            <w:r>
+              <w:rPr/>
+              <w:t>F4</w:t>
+            </w:r>
+          </w:p>
+        </w:tc>
+        <w:tc>
+          <w:tcPr>
+            <w:tcW w:w="1928" w:type="dxa"/>
+            <w:tcBorders>
+              <w:left w:val="single" w:sz="2" w:space="0" w:color="000000"/>
+              <w:bottom w:val="single" w:sz="2" w:space="0" w:color="000000"/>
+              <w:insideH w:val="single" w:sz="2" w:space="0" w:color="000000"/>
+            </w:tcBorders>
+            <w:shd w:fill="auto" w:val="clear"/>
+            <w:tcMar>
+              <w:left w:w="54" w:type="dxa"/>
+            </w:tcMar>
+          </w:tcPr>
+          <w:p>
+            <w:pPr>
+              <w:pStyle w:val="TableContents"/>
+              <w:rPr/>
+            </w:pPr>
+            <w:r>
+              <w:rPr/>
+              <w:t>G4</w:t>
+            </w:r>
+          </w:p>
+        </w:tc>
+        <w:tc>
+          <w:tcPr>
+            <w:tcW w:w="1927" w:type="dxa"/>
+            <w:tcBorders>
+              <w:left w:val="single" w:sz="2" w:space="0" w:color="000000"/>
+              <w:bottom w:val="single" w:sz="2" w:space="0" w:color="000000"/>
+              <w:insideH w:val="single" w:sz="2" w:space="0" w:color="000000"/>
+            </w:tcBorders>
+            <w:shd w:fill="auto" w:val="clear"/>
+            <w:tcMar>
+              <w:left w:w="54" w:type="dxa"/>
+            </w:tcMar>
+          </w:tcPr>
+          <w:p>
+            <w:pPr>
+              <w:pStyle w:val="TableContents"/>
+              <w:rPr/>
+            </w:pPr>
+            <w:r>
+              <w:rPr/>
+              <w:t>H4</w:t>
+            </w:r>
+          </w:p>
+        </w:tc>
+        <w:tc>
+          <w:tcPr>
+            <w:tcW w:w="1928" w:type="dxa"/>
+            <w:tcBorders>
+              <w:left w:val="single" w:sz="2" w:space="0" w:color="000000"/>
+              <w:bottom w:val="single" w:sz="2" w:space="0" w:color="000000"/>
+              <w:insideH w:val="single" w:sz="2" w:space="0" w:color="000000"/>
+            </w:tcBorders>
+            <w:shd w:fill="auto" w:val="clear"/>
+            <w:tcMar>
+              <w:left w:w="54" w:type="dxa"/>
+            </w:tcMar>
+          </w:tcPr>
+          <w:p>
+            <w:pPr>
+              <w:pStyle w:val="TableContents"/>
+              <w:rPr/>
+            </w:pPr>
+            <w:r>
+              <w:rPr/>
+              <w:t>I4</w:t>
+            </w:r>
+          </w:p>
+        </w:tc>
+        <w:tc>
+          <w:tcPr>
+            <w:tcW w:w="1928" w:type="dxa"/>
+            <w:tcBorders>
+              <w:left w:val="single" w:sz="2" w:space="0" w:color="000000"/>
+              <w:bottom w:val="single" w:sz="2" w:space="0" w:color="000000"/>
+              <w:right w:val="single" w:sz="2" w:space="0" w:color="000000"/>
+              <w:insideH w:val="single" w:sz="2" w:space="0" w:color="000000"/>
+              <w:insideV w:val="single" w:sz="2" w:space="0" w:color="000000"/>
+            </w:tcBorders>
+            <w:shd w:fill="auto" w:val="clear"/>
+            <w:tcMar>
+              <w:left w:w="54" w:type="dxa"/>
+            </w:tcMar>
+          </w:tcPr>
+          <w:p>
+            <w:pPr>
+              <w:pStyle w:val="TableContents"/>
+              <w:rPr/>
+            </w:pPr>
+            <w:r>
+              <w:rPr/>
+              <w:t>J4</w:t>
+            </w:r>
+          </w:p>
+        </w:tc>
+      </w:tr>
+      <w:tr>
+        <w:trPr/>
+        <w:tc>
+          <w:tcPr>
+            <w:tcW w:w="9638" w:type="dxa"/>
+            <w:gridSpan w:val="5"/>
+            <w:tcBorders>
+              <w:left w:val="single" w:sz="2" w:space="0" w:color="000000"/>
+              <w:bottom w:val="single" w:sz="2" w:space="0" w:color="000000"/>
+              <w:right w:val="single" w:sz="2" w:space="0" w:color="000000"/>
+              <w:insideH w:val="single" w:sz="2" w:space="0" w:color="000000"/>
+              <w:insideV w:val="single" w:sz="2" w:space="0" w:color="000000"/>
+            </w:tcBorders>
+            <w:shd w:fill="auto" w:val="clear"/>
+            <w:tcMar>
+              <w:left w:w="54" w:type="dxa"/>
+            </w:tcMar>
+          </w:tcPr>
+          <w:p>
+            <w:pPr>
+              <w:pStyle w:val="TableContents"/>
+              <w:rPr/>
+            </w:pPr>
+            <w:r>
+              <w:rPr/>
+              <w:t>F5+G5+H5+I5+J5</w:t>
+            </w:r>
+          </w:p>
+        </w:tc>
+      </w:tr>
+    </w:tbl>
     <w:p>
       <w:pPr>
         <w:pStyle w:val="Normal"/>
@@ -517,6 +1061,13 @@
       <w:szCs w:val="24"/>
       <w:lang w:val="en-GB" w:eastAsia="zh-CN" w:bidi="hi-IN"/>
     </w:rPr>
+  </w:style>
+  <w:style w:type="paragraph" w:styleId="Heading1">
+    <w:name w:val="Heading 1"/>
+    <w:basedOn w:val="Heading"/>
+    <w:qFormat/>
+    <w:pPr/>
+    <w:rPr/>
   </w:style>
   <w:style w:type="paragraph" w:styleId="Heading">
     <w:name w:val="Heading"/>

</xml_diff>